<commit_message>
Progreso de las historias, se avanza mas en el momento
</commit_message>
<xml_diff>
--- a/Cuando se va una parte de tí.docx
+++ b/Cuando se va una parte de tí.docx
@@ -289,7 +289,7 @@
             </w:rPr>
             <w:fldChar w:fldCharType="separate"/>
           </w:r>
-          <w:hyperlink w:anchor="_Toc141004792" w:history="1">
+          <w:hyperlink w:anchor="_Toc141640414" w:history="1">
             <w:r>
               <w:rPr>
                 <w:rStyle w:val="Hipervnculo"/>
@@ -316,7 +316,7 @@
                 <w:noProof/>
                 <w:webHidden/>
               </w:rPr>
-              <w:instrText xml:space="preserve"> PAGEREF _Toc141004792 \h </w:instrText>
+              <w:instrText xml:space="preserve"> PAGEREF _Toc141640414 \h </w:instrText>
             </w:r>
             <w:r>
               <w:rPr>
@@ -336,7 +336,7 @@
                 <w:noProof/>
                 <w:webHidden/>
               </w:rPr>
-              <w:t>iii</w:t>
+              <w:t>3</w:t>
             </w:r>
             <w:r>
               <w:rPr>
@@ -363,7 +363,7 @@
               <w14:ligatures w14:val="standardContextual"/>
             </w:rPr>
           </w:pPr>
-          <w:hyperlink w:anchor="_Toc141004793" w:history="1">
+          <w:hyperlink w:anchor="_Toc141640415" w:history="1">
             <w:r>
               <w:rPr>
                 <w:rStyle w:val="Hipervnculo"/>
@@ -391,7 +391,7 @@
                 <w:noProof/>
                 <w:webHidden/>
               </w:rPr>
-              <w:instrText xml:space="preserve"> PAGEREF _Toc141004793 \h </w:instrText>
+              <w:instrText xml:space="preserve"> PAGEREF _Toc141640415 \h </w:instrText>
             </w:r>
             <w:r>
               <w:rPr>
@@ -438,14 +438,13 @@
               <w14:ligatures w14:val="standardContextual"/>
             </w:rPr>
           </w:pPr>
-          <w:hyperlink w:anchor="_Toc141004794" w:history="1">
+          <w:hyperlink w:anchor="_Toc141640416" w:history="1">
             <w:r>
               <w:rPr>
                 <w:rStyle w:val="Hipervnculo"/>
                 <w:noProof/>
-                <w:lang w:bidi="es-ES"/>
               </w:rPr>
-              <w:t>[Escriba el título del capítulo]</w:t>
+              <w:t>Cada paso nos acerca a la meta</w:t>
             </w:r>
             <w:r>
               <w:rPr>
@@ -466,7 +465,7 @@
                 <w:noProof/>
                 <w:webHidden/>
               </w:rPr>
-              <w:instrText xml:space="preserve"> PAGEREF _Toc141004794 \h </w:instrText>
+              <w:instrText xml:space="preserve"> PAGEREF _Toc141640416 \h </w:instrText>
             </w:r>
             <w:r>
               <w:rPr>
@@ -513,7 +512,7 @@
               <w14:ligatures w14:val="standardContextual"/>
             </w:rPr>
           </w:pPr>
-          <w:hyperlink w:anchor="_Toc141004795" w:history="1">
+          <w:hyperlink w:anchor="_Toc141640417" w:history="1">
             <w:r>
               <w:rPr>
                 <w:rStyle w:val="Hipervnculo"/>
@@ -541,7 +540,7 @@
                 <w:noProof/>
                 <w:webHidden/>
               </w:rPr>
-              <w:instrText xml:space="preserve"> PAGEREF _Toc141004795 \h </w:instrText>
+              <w:instrText xml:space="preserve"> PAGEREF _Toc141640417 \h </w:instrText>
             </w:r>
             <w:r>
               <w:rPr>
@@ -588,7 +587,7 @@
               <w14:ligatures w14:val="standardContextual"/>
             </w:rPr>
           </w:pPr>
-          <w:hyperlink w:anchor="_Toc141004796" w:history="1">
+          <w:hyperlink w:anchor="_Toc141640418" w:history="1">
             <w:r>
               <w:rPr>
                 <w:rStyle w:val="Hipervnculo"/>
@@ -616,7 +615,7 @@
                 <w:noProof/>
                 <w:webHidden/>
               </w:rPr>
-              <w:instrText xml:space="preserve"> PAGEREF _Toc141004796 \h </w:instrText>
+              <w:instrText xml:space="preserve"> PAGEREF _Toc141640418 \h </w:instrText>
             </w:r>
             <w:r>
               <w:rPr>
@@ -663,7 +662,7 @@
               <w14:ligatures w14:val="standardContextual"/>
             </w:rPr>
           </w:pPr>
-          <w:hyperlink w:anchor="_Toc141004797" w:history="1">
+          <w:hyperlink w:anchor="_Toc141640419" w:history="1">
             <w:r>
               <w:rPr>
                 <w:rStyle w:val="Hipervnculo"/>
@@ -691,7 +690,7 @@
                 <w:noProof/>
                 <w:webHidden/>
               </w:rPr>
-              <w:instrText xml:space="preserve"> PAGEREF _Toc141004797 \h </w:instrText>
+              <w:instrText xml:space="preserve"> PAGEREF _Toc141640419 \h </w:instrText>
             </w:r>
             <w:r>
               <w:rPr>
@@ -738,7 +737,7 @@
               <w14:ligatures w14:val="standardContextual"/>
             </w:rPr>
           </w:pPr>
-          <w:hyperlink w:anchor="_Toc141004798" w:history="1">
+          <w:hyperlink w:anchor="_Toc141640420" w:history="1">
             <w:r>
               <w:rPr>
                 <w:rStyle w:val="Hipervnculo"/>
@@ -765,7 +764,7 @@
                 <w:noProof/>
                 <w:webHidden/>
               </w:rPr>
-              <w:instrText xml:space="preserve"> PAGEREF _Toc141004798 \h </w:instrText>
+              <w:instrText xml:space="preserve"> PAGEREF _Toc141640420 \h </w:instrText>
             </w:r>
             <w:r>
               <w:rPr>
@@ -834,7 +833,7 @@
       <w:pPr>
         <w:pStyle w:val="Ttulo1"/>
       </w:pPr>
-      <w:bookmarkStart w:id="0" w:name="_Toc141004792"/>
+      <w:bookmarkStart w:id="0" w:name="_Toc141640414"/>
       <w:r>
         <w:lastRenderedPageBreak/>
         <w:t>E</w:t>
@@ -1352,7 +1351,6 @@
           <w:footerReference w:type="default" r:id="rId15"/>
           <w:pgSz w:w="11906" w:h="16838" w:code="9"/>
           <w:pgMar w:top="1440" w:right="1440" w:bottom="1440" w:left="1440" w:header="720" w:footer="720" w:gutter="0"/>
-          <w:pgNumType w:fmt="lowerRoman"/>
           <w:cols w:space="720"/>
           <w:titlePg/>
           <w:docGrid w:linePitch="326" w:charSpace="-6350"/>
@@ -1366,7 +1364,7 @@
           <w:color w:val="000000"/>
         </w:rPr>
       </w:pPr>
-      <w:bookmarkStart w:id="1" w:name="_Toc141004793"/>
+      <w:bookmarkStart w:id="1" w:name="_Toc141640415"/>
       <w:r>
         <w:rPr>
           <w:lang w:bidi="es-ES"/>
@@ -1771,13 +1769,7 @@
         <w:t xml:space="preserve"> en los estudios,</w:t>
       </w:r>
       <w:r>
-        <w:t xml:space="preserve"> </w:t>
-      </w:r>
-      <w:r>
-        <w:t>como si me hubiese vuelto loco</w:t>
-      </w:r>
-      <w:r>
-        <w:t>,</w:t>
+        <w:t xml:space="preserve"> como si me hubiese vuelto loco,</w:t>
       </w:r>
       <w:r>
         <w:t xml:space="preserve"> en realidad esto último se me había ocurrido en el momento dado que no me había respo</w:t>
@@ -4068,10 +4060,12 @@
       <w:pPr>
         <w:pStyle w:val="Ttulo1"/>
       </w:pPr>
+      <w:bookmarkStart w:id="2" w:name="_Toc141640416"/>
       <w:r>
         <w:lastRenderedPageBreak/>
         <w:t>Cada paso nos acerca a la meta</w:t>
       </w:r>
+      <w:bookmarkEnd w:id="2"/>
     </w:p>
     <w:p>
       <w:pPr>
@@ -4248,7 +4242,7 @@
         </w:sectPr>
       </w:pPr>
     </w:p>
-    <w:bookmarkStart w:id="2" w:name="_Toc141004795"/>
+    <w:bookmarkStart w:id="3" w:name="_Toc141640417"/>
     <w:p>
       <w:pPr>
         <w:pStyle w:val="Ttulo1"/>
@@ -4272,7 +4266,7 @@
           </w:r>
         </w:sdtContent>
       </w:sdt>
-      <w:bookmarkEnd w:id="2"/>
+      <w:bookmarkEnd w:id="3"/>
     </w:p>
     <w:sdt>
       <w:sdtPr>
@@ -4366,7 +4360,7 @@
         </w:sectPr>
       </w:pPr>
     </w:p>
-    <w:bookmarkStart w:id="3" w:name="_Toc141004796"/>
+    <w:bookmarkStart w:id="4" w:name="_Toc141640418"/>
     <w:p>
       <w:pPr>
         <w:pStyle w:val="Ttulo1"/>
@@ -4390,7 +4384,7 @@
           </w:r>
         </w:sdtContent>
       </w:sdt>
-      <w:bookmarkEnd w:id="3"/>
+      <w:bookmarkEnd w:id="4"/>
     </w:p>
     <w:sdt>
       <w:sdtPr>
@@ -4484,7 +4478,7 @@
         </w:sectPr>
       </w:pPr>
     </w:p>
-    <w:bookmarkStart w:id="4" w:name="_Toc141004797"/>
+    <w:bookmarkStart w:id="5" w:name="_Toc141640419"/>
     <w:p>
       <w:pPr>
         <w:pStyle w:val="Ttulo1"/>
@@ -4508,7 +4502,7 @@
           </w:r>
         </w:sdtContent>
       </w:sdt>
-      <w:bookmarkEnd w:id="4"/>
+      <w:bookmarkEnd w:id="5"/>
     </w:p>
     <w:sdt>
       <w:sdtPr>
@@ -4672,12 +4666,12 @@
       <w:pPr>
         <w:pStyle w:val="Ttulo1"/>
       </w:pPr>
-      <w:bookmarkStart w:id="5" w:name="_Toc141004798"/>
+      <w:bookmarkStart w:id="6" w:name="_Toc141640420"/>
       <w:r>
         <w:lastRenderedPageBreak/>
         <w:t>fghjk</w:t>
       </w:r>
-      <w:bookmarkEnd w:id="5"/>
+      <w:bookmarkEnd w:id="6"/>
     </w:p>
     <w:sdt>
       <w:sdtPr>
@@ -6974,6 +6968,7 @@
     <w:rsid w:val="00133D65"/>
     <w:rsid w:val="002936EA"/>
     <w:rsid w:val="00297428"/>
+    <w:rsid w:val="003E0027"/>
     <w:rsid w:val="00604C28"/>
     <w:rsid w:val="008274F1"/>
     <w:rsid w:val="00900CE8"/>
@@ -7760,23 +7755,10 @@
 </file>
 
 <file path=customXml/item1.xml><?xml version="1.0" encoding="utf-8"?>
-<?mso-contentType ?>
-<FormTemplates xmlns="http://schemas.microsoft.com/sharepoint/v3/contenttype/forms">
-  <Display>DocumentLibraryForm</Display>
-  <Edit>DocumentLibraryForm</Edit>
-  <New>DocumentLibraryForm</New>
-</FormTemplates>
+<b:Sources xmlns:b="http://schemas.openxmlformats.org/officeDocument/2006/bibliography" xmlns="http://schemas.openxmlformats.org/officeDocument/2006/bibliography" SelectedStyle="\APASixthEditionOfficeOnline.xsl" StyleName="APA" Version="6"/>
 </file>
 
 <file path=customXml/item2.xml><?xml version="1.0" encoding="utf-8"?>
-<p:properties xmlns:p="http://schemas.microsoft.com/office/2006/metadata/properties" xmlns:xsi="http://www.w3.org/2001/XMLSchema-instance" xmlns:pc="http://schemas.microsoft.com/office/infopath/2007/PartnerControls">
-  <documentManagement>
-    <MediaServiceKeyPoints xmlns="71af3243-3dd4-4a8d-8c0d-dd76da1f02a5" xsi:nil="true"/>
-  </documentManagement>
-</p:properties>
-</file>
-
-<file path=customXml/item3.xml><?xml version="1.0" encoding="utf-8"?>
 <ct:contentTypeSchema xmlns:ct="http://schemas.microsoft.com/office/2006/metadata/contentType" xmlns:ma="http://schemas.microsoft.com/office/2006/metadata/properties/metaAttributes" ct:_="" ma:_="" ma:contentTypeName="Document" ma:contentTypeID="0x01010079F111ED35F8CC479449609E8A0923A6" ma:contentTypeVersion="11" ma:contentTypeDescription="Create a new document." ma:contentTypeScope="" ma:versionID="1c2eb7a32e66fb6e4260f3771546a5e2">
   <xsd:schema xmlns:xsd="http://www.w3.org/2001/XMLSchema" xmlns:xs="http://www.w3.org/2001/XMLSchema" xmlns:p="http://schemas.microsoft.com/office/2006/metadata/properties" xmlns:ns2="71af3243-3dd4-4a8d-8c0d-dd76da1f02a5" xmlns:ns3="16c05727-aa75-4e4a-9b5f-8a80a1165891" targetNamespace="http://schemas.microsoft.com/office/2006/metadata/properties" ma:root="true" ma:fieldsID="04e1f6479c48b08974ba73b5ca973489" ns2:_="" ns3:_="">
     <xsd:import namespace="71af3243-3dd4-4a8d-8c0d-dd76da1f02a5"/>
@@ -7987,29 +7969,32 @@
 </ct:contentTypeSchema>
 </file>
 
+<file path=customXml/item3.xml><?xml version="1.0" encoding="utf-8"?>
+<p:properties xmlns:p="http://schemas.microsoft.com/office/2006/metadata/properties" xmlns:xsi="http://www.w3.org/2001/XMLSchema-instance" xmlns:pc="http://schemas.microsoft.com/office/infopath/2007/PartnerControls">
+  <documentManagement>
+    <MediaServiceKeyPoints xmlns="71af3243-3dd4-4a8d-8c0d-dd76da1f02a5" xsi:nil="true"/>
+  </documentManagement>
+</p:properties>
+</file>
+
 <file path=customXml/item4.xml><?xml version="1.0" encoding="utf-8"?>
-<b:Sources xmlns:b="http://schemas.openxmlformats.org/officeDocument/2006/bibliography" xmlns="http://schemas.openxmlformats.org/officeDocument/2006/bibliography" SelectedStyle="\APASixthEditionOfficeOnline.xsl" StyleName="APA" Version="6"/>
+<?mso-contentType ?>
+<FormTemplates xmlns="http://schemas.microsoft.com/sharepoint/v3/contenttype/forms">
+  <Display>DocumentLibraryForm</Display>
+  <Edit>DocumentLibraryForm</Edit>
+  <New>DocumentLibraryForm</New>
+</FormTemplates>
 </file>
 
 <file path=customXml/itemProps1.xml><?xml version="1.0" encoding="utf-8"?>
-<ds:datastoreItem xmlns:ds="http://schemas.openxmlformats.org/officeDocument/2006/customXml" ds:itemID="{72CBC7CB-651F-4D2A-9793-EF5A58C9F04D}">
+<ds:datastoreItem xmlns:ds="http://schemas.openxmlformats.org/officeDocument/2006/customXml" ds:itemID="{6C7A2A33-C786-4A42-AA30-A7186665E670}">
   <ds:schemaRefs>
-    <ds:schemaRef ds:uri="http://schemas.microsoft.com/sharepoint/v3/contenttype/forms"/>
+    <ds:schemaRef ds:uri="http://schemas.openxmlformats.org/officeDocument/2006/bibliography"/>
   </ds:schemaRefs>
 </ds:datastoreItem>
 </file>
 
 <file path=customXml/itemProps2.xml><?xml version="1.0" encoding="utf-8"?>
-<ds:datastoreItem xmlns:ds="http://schemas.openxmlformats.org/officeDocument/2006/customXml" ds:itemID="{E6552464-893A-425A-8032-62515E2DC7AB}">
-  <ds:schemaRefs>
-    <ds:schemaRef ds:uri="http://schemas.microsoft.com/office/2006/metadata/properties"/>
-    <ds:schemaRef ds:uri="http://schemas.microsoft.com/office/infopath/2007/PartnerControls"/>
-    <ds:schemaRef ds:uri="71af3243-3dd4-4a8d-8c0d-dd76da1f02a5"/>
-  </ds:schemaRefs>
-</ds:datastoreItem>
-</file>
-
-<file path=customXml/itemProps3.xml><?xml version="1.0" encoding="utf-8"?>
 <ds:datastoreItem xmlns:ds="http://schemas.openxmlformats.org/officeDocument/2006/customXml" ds:itemID="{F2E9CB32-F810-4088-9C4F-09DCE83069E8}">
   <ds:schemaRefs>
     <ds:schemaRef ds:uri="http://schemas.microsoft.com/office/2006/metadata/contentType"/>
@@ -8028,10 +8013,20 @@
 </ds:datastoreItem>
 </file>
 
+<file path=customXml/itemProps3.xml><?xml version="1.0" encoding="utf-8"?>
+<ds:datastoreItem xmlns:ds="http://schemas.openxmlformats.org/officeDocument/2006/customXml" ds:itemID="{E6552464-893A-425A-8032-62515E2DC7AB}">
+  <ds:schemaRefs>
+    <ds:schemaRef ds:uri="http://schemas.microsoft.com/office/2006/metadata/properties"/>
+    <ds:schemaRef ds:uri="http://schemas.microsoft.com/office/infopath/2007/PartnerControls"/>
+    <ds:schemaRef ds:uri="71af3243-3dd4-4a8d-8c0d-dd76da1f02a5"/>
+  </ds:schemaRefs>
+</ds:datastoreItem>
+</file>
+
 <file path=customXml/itemProps4.xml><?xml version="1.0" encoding="utf-8"?>
-<ds:datastoreItem xmlns:ds="http://schemas.openxmlformats.org/officeDocument/2006/customXml" ds:itemID="{6C7A2A33-C786-4A42-AA30-A7186665E670}">
+<ds:datastoreItem xmlns:ds="http://schemas.openxmlformats.org/officeDocument/2006/customXml" ds:itemID="{72CBC7CB-651F-4D2A-9793-EF5A58C9F04D}">
   <ds:schemaRefs>
-    <ds:schemaRef ds:uri="http://schemas.openxmlformats.org/officeDocument/2006/bibliography"/>
+    <ds:schemaRef ds:uri="http://schemas.microsoft.com/sharepoint/v3/contenttype/forms"/>
   </ds:schemaRefs>
 </ds:datastoreItem>
 </file>
</xml_diff>

<commit_message>
Progreso con las historias, se agrega contenido a ambas y se llega al desarrollo en si
</commit_message>
<xml_diff>
--- a/Cuando se va una parte de tí.docx
+++ b/Cuando se va una parte de tí.docx
@@ -4215,6 +4215,953 @@
           <w:iCs/>
         </w:rPr>
       </w:pPr>
+      <w:r>
+        <w:rPr>
+          <w:iCs/>
+        </w:rPr>
+        <w:t xml:space="preserve">Entre las idas y las vueltas del doctor, entre sus noticias </w:t>
+      </w:r>
+      <w:r>
+        <w:rPr>
+          <w:iCs/>
+        </w:rPr>
+        <w:t xml:space="preserve">diarias, hubo una que en especial que capturo totalmente mi atención. Las noticias generalmente trataban de diversos tratamientos, por no decir experimentos, que se </w:t>
+      </w:r>
+      <w:r>
+        <w:rPr>
+          <w:iCs/>
+        </w:rPr>
+        <w:t>les</w:t>
+      </w:r>
+      <w:r>
+        <w:rPr>
+          <w:iCs/>
+        </w:rPr>
+        <w:t xml:space="preserve"> realizaban a los pacientes que aceptaban probar alguna que otra medicina en desarrollo, sin embargo, </w:t>
+      </w:r>
+      <w:r>
+        <w:rPr>
+          <w:iCs/>
+        </w:rPr>
+        <w:t>é</w:t>
+      </w:r>
+      <w:r>
+        <w:rPr>
+          <w:iCs/>
+        </w:rPr>
+        <w:t xml:space="preserve">sta </w:t>
+      </w:r>
+      <w:r>
+        <w:rPr>
+          <w:iCs/>
+        </w:rPr>
+        <w:t xml:space="preserve">no era sobre cualquier tratamiento, era, para ser lo más preciso posible, sobre una </w:t>
+      </w:r>
+      <w:r>
+        <w:rPr>
+          <w:iCs/>
+        </w:rPr>
+        <w:t xml:space="preserve">forma de ayudar a aquellos que habían sufrido </w:t>
+      </w:r>
+      <w:proofErr w:type="spellStart"/>
+      <w:r>
+        <w:rPr>
+          <w:iCs/>
+        </w:rPr>
+        <w:t>perdidas</w:t>
+      </w:r>
+      <w:proofErr w:type="spellEnd"/>
+      <w:r>
+        <w:rPr>
+          <w:iCs/>
+        </w:rPr>
+        <w:t xml:space="preserve"> en conflictos bélicos, por suicidio o por alguna clase de accidente extremadamente trágico,</w:t>
+      </w:r>
+      <w:r>
+        <w:rPr>
+          <w:iCs/>
+        </w:rPr>
+        <w:t xml:space="preserve"> a través del olvido</w:t>
+      </w:r>
+      <w:r>
+        <w:rPr>
+          <w:iCs/>
+        </w:rPr>
+        <w:t>. Este tratamiento</w:t>
+      </w:r>
+      <w:r>
+        <w:rPr>
+          <w:iCs/>
+        </w:rPr>
+        <w:t xml:space="preserve"> recibió el nombre de “</w:t>
+      </w:r>
+      <w:r>
+        <w:rPr>
+          <w:i/>
+        </w:rPr>
+        <w:t>El ultimo sueño</w:t>
+      </w:r>
+      <w:r>
+        <w:rPr>
+          <w:iCs/>
+        </w:rPr>
+        <w:t>”, un nombre muy acertado ante mi perspectiva.</w:t>
+      </w:r>
+      <w:r>
+        <w:rPr>
+          <w:iCs/>
+        </w:rPr>
+        <w:t xml:space="preserve"> </w:t>
+      </w:r>
+      <w:r>
+        <w:rPr>
+          <w:iCs/>
+        </w:rPr>
+        <w:t>La</w:t>
+      </w:r>
+      <w:r>
+        <w:rPr>
+          <w:iCs/>
+        </w:rPr>
+        <w:t xml:space="preserve"> primera </w:t>
+      </w:r>
+      <w:r>
+        <w:rPr>
+          <w:iCs/>
+        </w:rPr>
+        <w:t xml:space="preserve">impresión que tuve, </w:t>
+      </w:r>
+      <w:r>
+        <w:rPr>
+          <w:iCs/>
+        </w:rPr>
+        <w:t xml:space="preserve">se </w:t>
+      </w:r>
+      <w:r>
+        <w:rPr>
+          <w:iCs/>
+        </w:rPr>
+        <w:lastRenderedPageBreak/>
+        <w:t>divido de forma pareja, había</w:t>
+      </w:r>
+      <w:r>
+        <w:rPr>
+          <w:iCs/>
+        </w:rPr>
+        <w:t xml:space="preserve"> una buena y una mala idea al mismo tiempo, era algo positivo viéndolo desde el punto de vista de que se ahorraba mucho dinero en tratamientos de diversos indoles, al igual que se evitaban tener que </w:t>
+      </w:r>
+      <w:r>
+        <w:rPr>
+          <w:iCs/>
+        </w:rPr>
+        <w:t>pasar por una situación de tanta desgracia, angustia y desesperación</w:t>
+      </w:r>
+      <w:r>
+        <w:rPr>
+          <w:iCs/>
+        </w:rPr>
+        <w:t xml:space="preserve">, no </w:t>
+      </w:r>
+      <w:r>
+        <w:rPr>
+          <w:iCs/>
+        </w:rPr>
+        <w:t>obstante,</w:t>
+      </w:r>
+      <w:r>
+        <w:rPr>
+          <w:iCs/>
+        </w:rPr>
+        <w:t xml:space="preserve"> acerca de ello es la triste idea de sacar de tu mente, por no decir de </w:t>
+      </w:r>
+      <w:r>
+        <w:rPr>
+          <w:iCs/>
+        </w:rPr>
+        <w:t xml:space="preserve">toda tu </w:t>
+      </w:r>
+      <w:r>
+        <w:rPr>
+          <w:iCs/>
+        </w:rPr>
+        <w:t xml:space="preserve">vida, la existencia de una persona a la que le </w:t>
+      </w:r>
+      <w:r>
+        <w:rPr>
+          <w:iCs/>
+        </w:rPr>
+        <w:t>tenías</w:t>
+      </w:r>
+      <w:r>
+        <w:rPr>
+          <w:iCs/>
+        </w:rPr>
+        <w:t xml:space="preserve"> tanto aprecio</w:t>
+      </w:r>
+      <w:r>
+        <w:rPr>
+          <w:iCs/>
+        </w:rPr>
+        <w:t>. Sin dudas era tan experimental como dudoso</w:t>
+      </w:r>
+      <w:r>
+        <w:rPr>
+          <w:iCs/>
+        </w:rPr>
+        <w:t xml:space="preserve"> en cuanto a su uso.</w:t>
+      </w:r>
+    </w:p>
+    <w:p>
+      <w:pPr>
+        <w:pStyle w:val="Sangranormal"/>
+        <w:rPr>
+          <w:iCs/>
+        </w:rPr>
+      </w:pPr>
+      <w:r>
+        <w:rPr>
+          <w:iCs/>
+        </w:rPr>
+        <w:t xml:space="preserve">El </w:t>
+      </w:r>
+      <w:r>
+        <w:rPr>
+          <w:iCs/>
+        </w:rPr>
+        <w:t xml:space="preserve">doctor me dijo que mi recuperación parecía haber llegado a su etapa final, pero ese claramente no sería el final de mi estadía en el lugar puesto que seguía la rehabilitación, el papeleo de mi traslado, entre otras cosas. </w:t>
+      </w:r>
+    </w:p>
+    <w:p>
+      <w:pPr>
+        <w:pStyle w:val="Sangranormal"/>
+        <w:rPr>
+          <w:iCs/>
+        </w:rPr>
+      </w:pPr>
+      <w:r>
+        <w:rPr>
+          <w:iCs/>
+        </w:rPr>
+        <w:t>Mi recuperación era lo primero, eso era seguro</w:t>
+      </w:r>
+      <w:r>
+        <w:rPr>
+          <w:iCs/>
+        </w:rPr>
+        <w:t xml:space="preserve">, pero saber cómo empezó la idea y donde se habría usado, o en qué casos se usaría esa tecnología, eran cosas que quería averiguar antes de irme de allí. En si no es que tuviera ideas raras sobre eso, no es como si hubiera considerado que lo </w:t>
+      </w:r>
+      <w:r>
+        <w:rPr>
+          <w:iCs/>
+        </w:rPr>
+        <w:t>hacían</w:t>
+      </w:r>
+      <w:r>
+        <w:rPr>
+          <w:iCs/>
+        </w:rPr>
+        <w:t xml:space="preserve"> para esconder secretos del gobierno o algo por el estilo, cosa que de cierta forma hasta podría haber sido una opción, sino que me intrigo </w:t>
+      </w:r>
+      <w:r>
+        <w:rPr>
+          <w:iCs/>
+        </w:rPr>
+        <w:t xml:space="preserve">el método que empleaban, el cual consistía en usar una especie de pulso </w:t>
+      </w:r>
+      <w:r>
+        <w:rPr>
+          <w:iCs/>
+        </w:rPr>
+        <w:t xml:space="preserve">de energía pura </w:t>
+      </w:r>
+      <w:r>
+        <w:rPr>
+          <w:iCs/>
+        </w:rPr>
+        <w:t xml:space="preserve">cargado de información muy </w:t>
+      </w:r>
+      <w:r>
+        <w:rPr>
+          <w:iCs/>
+        </w:rPr>
+        <w:t>específica</w:t>
+      </w:r>
+      <w:r>
+        <w:rPr>
+          <w:iCs/>
+        </w:rPr>
+        <w:t xml:space="preserve"> sobre una persona</w:t>
+      </w:r>
+      <w:r>
+        <w:rPr>
+          <w:iCs/>
+        </w:rPr>
+        <w:t xml:space="preserve">, </w:t>
+      </w:r>
+      <w:r>
+        <w:rPr>
+          <w:iCs/>
+        </w:rPr>
+        <w:t>que viajaba de un extremo del planeta al otro y de vuelta, borrando de la mente de las personas así como de todo dispositivos electrónico la</w:t>
+      </w:r>
+      <w:r>
+        <w:rPr>
+          <w:iCs/>
+        </w:rPr>
+        <w:t xml:space="preserve"> existencia de lo que sea que se cargó antes del disparo</w:t>
+      </w:r>
+      <w:r>
+        <w:rPr>
+          <w:iCs/>
+        </w:rPr>
+        <w:t xml:space="preserve">, </w:t>
+      </w:r>
+      <w:r>
+        <w:rPr>
+          <w:iCs/>
+        </w:rPr>
+        <w:t>así podían hacer desaparecer a una persona y asegurar que nunca hubiera existido, por supuesto que había más detalles de cómo limpiaban todo rastro que pudiera haber dejado, pero la idea era esa, y era todo lo que necesitaba para creer que no estoy loco.</w:t>
+      </w:r>
+    </w:p>
+    <w:p>
+      <w:pPr>
+        <w:pStyle w:val="Sangranormal"/>
+        <w:rPr>
+          <w:iCs/>
+        </w:rPr>
+      </w:pPr>
+      <w:r>
+        <w:rPr>
+          <w:iCs/>
+        </w:rPr>
+        <w:t>Como si hubieran sido un pa</w:t>
+      </w:r>
+      <w:r>
+        <w:rPr>
+          <w:iCs/>
+        </w:rPr>
+        <w:t>r</w:t>
+      </w:r>
+      <w:r>
+        <w:rPr>
+          <w:iCs/>
+        </w:rPr>
+        <w:t xml:space="preserve"> de horas, mis días en cuidados intensivos terminaron, me trasladaron a una habitación particular, allí estaba más cómodo por supuesto</w:t>
+      </w:r>
+      <w:r>
+        <w:rPr>
+          <w:iCs/>
+        </w:rPr>
+        <w:t xml:space="preserve">, pero ya no recibía tantas visitas </w:t>
+      </w:r>
+      <w:proofErr w:type="spellStart"/>
+      <w:r>
+        <w:rPr>
+          <w:iCs/>
+        </w:rPr>
+        <w:t>medicas</w:t>
+      </w:r>
+      <w:proofErr w:type="spellEnd"/>
+      <w:r>
+        <w:rPr>
+          <w:iCs/>
+        </w:rPr>
+        <w:t xml:space="preserve"> como antes, era </w:t>
+      </w:r>
+      <w:r>
+        <w:rPr>
+          <w:iCs/>
+        </w:rPr>
+        <w:t>de esperarse, yo</w:t>
+      </w:r>
+      <w:r>
+        <w:rPr>
+          <w:iCs/>
+        </w:rPr>
+        <w:t xml:space="preserve"> estaba mejor y </w:t>
+      </w:r>
+      <w:r>
+        <w:rPr>
+          <w:iCs/>
+        </w:rPr>
+        <w:t xml:space="preserve">si las llegaba a </w:t>
+      </w:r>
+      <w:r>
+        <w:rPr>
+          <w:iCs/>
+        </w:rPr>
+        <w:lastRenderedPageBreak/>
+        <w:t>tener</w:t>
+      </w:r>
+      <w:r>
+        <w:rPr>
+          <w:iCs/>
+        </w:rPr>
+        <w:t xml:space="preserve"> solo </w:t>
+      </w:r>
+      <w:r>
+        <w:rPr>
+          <w:iCs/>
+        </w:rPr>
+        <w:t>conduciría a dudas por parte del personal</w:t>
+      </w:r>
+      <w:r>
+        <w:rPr>
+          <w:iCs/>
+        </w:rPr>
+        <w:t>. Así</w:t>
+      </w:r>
+      <w:r>
+        <w:rPr>
+          <w:iCs/>
+        </w:rPr>
+        <w:t>, una vez que ya pude moverme con mayor facilidad, puse en marcha una ide</w:t>
+      </w:r>
+      <w:r>
+        <w:rPr>
+          <w:iCs/>
+        </w:rPr>
+        <w:t>a que al final termino dado buenos frutos.</w:t>
+      </w:r>
+    </w:p>
+    <w:p>
+      <w:pPr>
+        <w:pStyle w:val="Sangranormal"/>
+        <w:rPr>
+          <w:iCs/>
+        </w:rPr>
+      </w:pPr>
+      <w:r>
+        <w:rPr>
+          <w:iCs/>
+        </w:rPr>
+        <w:t xml:space="preserve">Dado que no permitían comunicaciones al exterior, en el área casi que no había señal y un teléfono para alguien que </w:t>
+      </w:r>
+      <w:r>
+        <w:rPr>
+          <w:iCs/>
+        </w:rPr>
+        <w:t xml:space="preserve">casi </w:t>
+      </w:r>
+      <w:r>
+        <w:rPr>
+          <w:iCs/>
+        </w:rPr>
+        <w:t xml:space="preserve">no podía moverse era un objeto inútil, asique la única forma </w:t>
+      </w:r>
+      <w:r>
+        <w:rPr>
+          <w:iCs/>
+        </w:rPr>
+        <w:t>que</w:t>
+      </w:r>
+      <w:r>
+        <w:rPr>
+          <w:iCs/>
+        </w:rPr>
+        <w:t xml:space="preserve"> tuve de documentar lo que vivía</w:t>
+      </w:r>
+      <w:r>
+        <w:rPr>
+          <w:iCs/>
+        </w:rPr>
+        <w:t xml:space="preserve"> y lo que me iban comentando</w:t>
+      </w:r>
+      <w:r>
+        <w:rPr>
+          <w:iCs/>
+        </w:rPr>
+        <w:t xml:space="preserve"> allí era con lápiz y papel, </w:t>
+      </w:r>
+      <w:r>
+        <w:rPr>
+          <w:iCs/>
+        </w:rPr>
+        <w:t>los cuales me los proporciono en doctor en una de sus revisiones sorpresa, de no haber sido por él no habría tenido nada para escribir lo que hoy estoy contando.</w:t>
+      </w:r>
+    </w:p>
+    <w:p>
+      <w:pPr>
+        <w:pStyle w:val="Sangranormal"/>
+        <w:rPr>
+          <w:iCs/>
+        </w:rPr>
+      </w:pPr>
+      <w:r>
+        <w:rPr>
+          <w:iCs/>
+        </w:rPr>
+        <w:t>Parece que últimamente los ejercicios se hacen por si solos, ya estoy en la etapa donde es poco lo que me cuesta, en general la mayor parte de la masa muscular que perdí por el tiempo en coma, sumado a la</w:t>
+      </w:r>
+      <w:r>
+        <w:rPr>
+          <w:iCs/>
+        </w:rPr>
+        <w:t xml:space="preserve"> perdida de coordinación, entre otros factores, imposibilitaban hacer lo que hoy puedo, pero claro, de poder </w:t>
+      </w:r>
+      <w:r>
+        <w:rPr>
+          <w:iCs/>
+        </w:rPr>
+        <w:t>puedo,</w:t>
+      </w:r>
+      <w:r>
+        <w:rPr>
+          <w:iCs/>
+        </w:rPr>
+        <w:t xml:space="preserve"> pero ante la vista de cualquiera en el hospital no debo, asique todas mis anotaciones la</w:t>
+      </w:r>
+      <w:r>
+        <w:rPr>
+          <w:iCs/>
+        </w:rPr>
+        <w:t>s</w:t>
+      </w:r>
+      <w:r>
+        <w:rPr>
+          <w:iCs/>
+        </w:rPr>
+        <w:t xml:space="preserve"> he estado haciendo en el amparo de las sombras</w:t>
+      </w:r>
+      <w:r>
+        <w:rPr>
+          <w:iCs/>
+        </w:rPr>
+        <w:t>.</w:t>
+      </w:r>
+      <w:r>
+        <w:rPr>
+          <w:iCs/>
+        </w:rPr>
+        <w:t xml:space="preserve"> </w:t>
+      </w:r>
+    </w:p>
+    <w:p>
+      <w:pPr>
+        <w:pStyle w:val="Sangranormal"/>
+        <w:rPr>
+          <w:iCs/>
+        </w:rPr>
+      </w:pPr>
+      <w:r>
+        <w:rPr>
+          <w:iCs/>
+        </w:rPr>
+        <w:t xml:space="preserve">Luego de unos días, ya había recuperado mi estado, como pude mencionar en algún momento mi capacidad de mejora había superado con creces lo que se esperaría de alguien que casi muere en un accidente, no </w:t>
+      </w:r>
+      <w:r>
+        <w:rPr>
+          <w:iCs/>
+        </w:rPr>
+        <w:t>obstante,</w:t>
+      </w:r>
+      <w:r>
+        <w:rPr>
+          <w:iCs/>
+        </w:rPr>
+        <w:t xml:space="preserve"> el cansancio se sentía igual o peor que si mi recuperación hubiera sido normal, al recuperarme </w:t>
+      </w:r>
+      <w:r>
+        <w:rPr>
+          <w:iCs/>
+        </w:rPr>
+        <w:t>más</w:t>
+      </w:r>
+      <w:r>
+        <w:rPr>
+          <w:iCs/>
+        </w:rPr>
+        <w:t xml:space="preserve"> rápido también </w:t>
+      </w:r>
+      <w:r>
+        <w:rPr>
+          <w:iCs/>
+        </w:rPr>
+        <w:t>asimile</w:t>
+      </w:r>
+      <w:r>
+        <w:rPr>
+          <w:iCs/>
+        </w:rPr>
+        <w:t xml:space="preserve"> </w:t>
+      </w:r>
+      <w:proofErr w:type="spellStart"/>
+      <w:r>
+        <w:rPr>
+          <w:iCs/>
+        </w:rPr>
+        <w:t>mas</w:t>
+      </w:r>
+      <w:proofErr w:type="spellEnd"/>
+      <w:r>
+        <w:rPr>
+          <w:iCs/>
+        </w:rPr>
+        <w:t xml:space="preserve"> rápido </w:t>
+      </w:r>
+      <w:r>
+        <w:rPr>
+          <w:iCs/>
+        </w:rPr>
+        <w:t xml:space="preserve">toda sustancia que mi cuerpo consumía y eso llevaba un costo </w:t>
+      </w:r>
+      <w:r>
+        <w:rPr>
+          <w:iCs/>
+        </w:rPr>
+        <w:t>implícito</w:t>
+      </w:r>
+      <w:r>
+        <w:rPr>
+          <w:iCs/>
+        </w:rPr>
+        <w:t xml:space="preserve">. Los primeros días no fueron fáciles por este y otros motivos previamente dichos, pero ya </w:t>
+      </w:r>
+      <w:r>
+        <w:rPr>
+          <w:iCs/>
+        </w:rPr>
+        <w:t>había</w:t>
+      </w:r>
+      <w:r>
+        <w:rPr>
+          <w:iCs/>
+        </w:rPr>
+        <w:t xml:space="preserve"> llegado al punto de que faltaba poco para regresar a casa</w:t>
+      </w:r>
+      <w:r>
+        <w:rPr>
+          <w:iCs/>
+        </w:rPr>
+        <w:t xml:space="preserve"> y eso me motivaba, en parte era eso, en parte era porque estaba </w:t>
+      </w:r>
+      <w:r>
+        <w:rPr>
+          <w:iCs/>
+        </w:rPr>
+        <w:t>más</w:t>
+      </w:r>
+      <w:r>
+        <w:rPr>
+          <w:iCs/>
+        </w:rPr>
+        <w:t xml:space="preserve"> cerca de </w:t>
+      </w:r>
+      <w:r>
+        <w:rPr>
+          <w:iCs/>
+        </w:rPr>
+        <w:t xml:space="preserve">saber qué clase de tratamiento era al que me habían sometido, lo cual, estaba claro que me intereso desde un principio y más aún cuando empecé a conocer </w:t>
+      </w:r>
+      <w:r>
+        <w:rPr>
+          <w:iCs/>
+        </w:rPr>
+        <w:t>lo que se ocultaba en aquel lugar.</w:t>
+      </w:r>
+    </w:p>
+    <w:p>
+      <w:pPr>
+        <w:pStyle w:val="Sangranormal"/>
+        <w:rPr>
+          <w:iCs/>
+        </w:rPr>
+      </w:pPr>
+      <w:r>
+        <w:rPr>
+          <w:iCs/>
+        </w:rPr>
+        <w:t xml:space="preserve">Días mas tarde, ya habiendo pasado </w:t>
+      </w:r>
+      <w:r>
+        <w:rPr>
+          <w:iCs/>
+        </w:rPr>
+        <w:t>una semana aproximadamente, apareció de</w:t>
+      </w:r>
+      <w:r>
+        <w:rPr>
+          <w:iCs/>
+        </w:rPr>
+        <w:t xml:space="preserve"> la nada</w:t>
+      </w:r>
+      <w:r>
+        <w:rPr>
+          <w:iCs/>
+        </w:rPr>
+        <w:t xml:space="preserve"> el doctor,</w:t>
+      </w:r>
+      <w:r>
+        <w:rPr>
+          <w:iCs/>
+        </w:rPr>
+        <w:t xml:space="preserve"> ese día no tenía ningún tipo de control por lo que fue inesperada su aparición. </w:t>
+      </w:r>
+      <w:r>
+        <w:rPr>
+          <w:iCs/>
+        </w:rPr>
+        <w:lastRenderedPageBreak/>
+        <w:t>L</w:t>
+      </w:r>
+      <w:r>
+        <w:rPr>
+          <w:iCs/>
+        </w:rPr>
+        <w:t xml:space="preserve">levaba </w:t>
+      </w:r>
+      <w:r>
+        <w:rPr>
+          <w:iCs/>
+        </w:rPr>
+        <w:t>más</w:t>
+      </w:r>
+      <w:r>
+        <w:rPr>
+          <w:iCs/>
+        </w:rPr>
+        <w:t xml:space="preserve"> prisa que de costumbre</w:t>
+      </w:r>
+      <w:r>
+        <w:rPr>
+          <w:iCs/>
+        </w:rPr>
+        <w:t>, en cuanto puso un pie dentro de la habitación se notó su preocupación, su cara reflejaba los nervios que sentía, a su edad eso</w:t>
+      </w:r>
+      <w:r>
+        <w:rPr>
+          <w:iCs/>
+        </w:rPr>
+        <w:t xml:space="preserve"> no era normal puesto que ya había pasado por mucho y un incidente mas en un hospital no le causaría tanto impacto, claramente me preocupe, si algo le pudo afectar a él, debió de ser grave. En el momento en que se sentó junto a la cama</w:t>
+      </w:r>
+      <w:r>
+        <w:rPr>
+          <w:iCs/>
+        </w:rPr>
+        <w:t>,</w:t>
+      </w:r>
+      <w:r>
+        <w:rPr>
+          <w:iCs/>
+        </w:rPr>
+        <w:t xml:space="preserve"> me dijo que todo lo que me </w:t>
+      </w:r>
+      <w:r>
+        <w:rPr>
+          <w:iCs/>
+        </w:rPr>
+        <w:t>había</w:t>
+      </w:r>
+      <w:r>
+        <w:rPr>
+          <w:iCs/>
+        </w:rPr>
+        <w:t xml:space="preserve"> contado</w:t>
+      </w:r>
+      <w:r>
+        <w:rPr>
+          <w:iCs/>
+        </w:rPr>
+        <w:t xml:space="preserve"> </w:t>
+      </w:r>
+      <w:r>
+        <w:rPr>
+          <w:iCs/>
+        </w:rPr>
+        <w:t xml:space="preserve">solo era una parte de la historia, </w:t>
+      </w:r>
+      <w:r>
+        <w:rPr>
+          <w:iCs/>
+        </w:rPr>
+        <w:t>todo lo que sabia acerca de aquel día, de lo que me paso, de lo que hacían con los pacientes y de lo que me hicieron, apenas llegaba a ser la mitad, o ni siquiera eso, capas era un tercio con algunos detalles agregados</w:t>
+      </w:r>
+      <w:r>
+        <w:rPr>
+          <w:iCs/>
+        </w:rPr>
+        <w:t>.</w:t>
+      </w:r>
+    </w:p>
+    <w:p>
+      <w:pPr>
+        <w:pStyle w:val="Sangranormal"/>
+        <w:rPr>
+          <w:iCs/>
+        </w:rPr>
+      </w:pPr>
+      <w:r>
+        <w:rPr>
+          <w:iCs/>
+        </w:rPr>
+        <w:t>Entre búsqueda y búsqueda, una que otra respuesta se hace visible, mientras mas se busca mas se encuentra, si es que hay algo que encontrar por supuesto, y vaya que hubo hallazgos en esta investigación.</w:t>
+      </w:r>
+      <w:r>
+        <w:rPr>
+          <w:iCs/>
+        </w:rPr>
+        <w:t xml:space="preserve"> </w:t>
+      </w:r>
+    </w:p>
+    <w:p>
+      <w:pPr>
+        <w:pStyle w:val="Sangranormal"/>
+        <w:rPr>
+          <w:iCs/>
+        </w:rPr>
+      </w:pPr>
+      <w:r>
+        <w:rPr>
+          <w:iCs/>
+        </w:rPr>
+        <w:t xml:space="preserve">Resultaba ser que mientras buscaba los expedientes de otro paciente, el doctor encontró uno que </w:t>
+      </w:r>
+      <w:r>
+        <w:rPr>
+          <w:iCs/>
+        </w:rPr>
+        <w:t>tenía</w:t>
+      </w:r>
+      <w:r>
+        <w:rPr>
+          <w:iCs/>
+        </w:rPr>
+        <w:t xml:space="preserve"> </w:t>
+      </w:r>
+      <w:r>
+        <w:rPr>
+          <w:iCs/>
+        </w:rPr>
+        <w:t>un</w:t>
+      </w:r>
+      <w:r>
+        <w:rPr>
+          <w:iCs/>
+        </w:rPr>
+        <w:t xml:space="preserve"> nombre</w:t>
+      </w:r>
+      <w:r>
+        <w:rPr>
+          <w:iCs/>
+        </w:rPr>
+        <w:t xml:space="preserve"> inusual, uno por defecto que saben usar para los casos en los involucrados no son identificados</w:t>
+      </w:r>
+      <w:r>
+        <w:rPr>
+          <w:iCs/>
+        </w:rPr>
+        <w:t>,</w:t>
+      </w:r>
+      <w:r>
+        <w:rPr>
+          <w:iCs/>
+        </w:rPr>
+        <w:t xml:space="preserve"> y por curiosidad le hecho un vistazo. Allí</w:t>
+      </w:r>
+      <w:r>
+        <w:rPr>
+          <w:iCs/>
+        </w:rPr>
+        <w:t xml:space="preserve"> no </w:t>
+      </w:r>
+      <w:r>
+        <w:rPr>
+          <w:iCs/>
+        </w:rPr>
+        <w:t xml:space="preserve">se encontraba </w:t>
+      </w:r>
+      <w:r>
+        <w:rPr>
+          <w:iCs/>
+        </w:rPr>
+        <w:t>detallad</w:t>
+      </w:r>
+      <w:r>
+        <w:rPr>
+          <w:iCs/>
+        </w:rPr>
+        <w:t>o</w:t>
+      </w:r>
+      <w:r>
+        <w:rPr>
+          <w:iCs/>
+        </w:rPr>
+        <w:t xml:space="preserve"> de donde fue, pero </w:t>
+      </w:r>
+      <w:r>
+        <w:rPr>
+          <w:iCs/>
+        </w:rPr>
+        <w:t>sí</w:t>
+      </w:r>
+      <w:r>
+        <w:rPr>
+          <w:iCs/>
+        </w:rPr>
+        <w:t xml:space="preserve"> de </w:t>
+      </w:r>
+      <w:r>
+        <w:rPr>
+          <w:iCs/>
+        </w:rPr>
+        <w:t>cómo</w:t>
+      </w:r>
+      <w:r>
+        <w:rPr>
+          <w:iCs/>
+        </w:rPr>
+        <w:t xml:space="preserve"> y </w:t>
+      </w:r>
+      <w:r>
+        <w:rPr>
+          <w:iCs/>
+        </w:rPr>
+        <w:t>cuándo</w:t>
+      </w:r>
+      <w:r>
+        <w:rPr>
+          <w:iCs/>
+        </w:rPr>
+        <w:t xml:space="preserve"> había pasado</w:t>
+      </w:r>
+      <w:r>
+        <w:rPr>
+          <w:iCs/>
+        </w:rPr>
+        <w:t>, el grado de las lesiones y había una pequeña, aunque maltratada foto del sujeto en cuestión. Entre lo que se detallaba en el archivo,</w:t>
+      </w:r>
+      <w:r>
+        <w:rPr>
+          <w:iCs/>
+        </w:rPr>
+        <w:t xml:space="preserve"> había el doctor noto una similaridad en cuanto a la fecha y al suceso con el mío, claro estaba que podía ser pura coincidencia, si es que no hubieran omitido tantas cosas. Era un informe muy confuso, tenia claro lo que </w:t>
+      </w:r>
+      <w:r>
+        <w:rPr>
+          <w:iCs/>
+        </w:rPr>
+        <w:t>sucedió,</w:t>
+      </w:r>
+      <w:r>
+        <w:rPr>
+          <w:iCs/>
+        </w:rPr>
+        <w:t xml:space="preserve"> pero no decía nada sobre el estado en que se encontraba, los tratamientos que se le aplicaron o si hubo otros involucrados</w:t>
+      </w:r>
+      <w:r>
+        <w:rPr>
+          <w:iCs/>
+        </w:rPr>
+        <w:t>, raro era un termino que encajaba perfectamente, sin embargo, en términos de lo que un medido debería hacer, lo que se apreciaba era una clara negligencia a menos que hubiera sido intencional.</w:t>
+      </w:r>
+    </w:p>
+    <w:p>
+      <w:pPr>
+        <w:pStyle w:val="Sangranormal"/>
+        <w:rPr>
+          <w:iCs/>
+        </w:rPr>
+      </w:pPr>
     </w:p>
     <w:p>
       <w:pPr>
@@ -4813,15 +5760,6 @@
       <w:t>2020</w:t>
     </w:r>
   </w:p>
-  <w:p>
-    <w:pPr>
-      <w:pStyle w:val="Textodesugerencia"/>
-      <w:jc w:val="center"/>
-    </w:pPr>
-    <w:r>
-      <w:t>-</w:t>
-    </w:r>
-  </w:p>
 </w:ftr>
 </file>
 
@@ -4894,31 +5832,6 @@
       <w:t>2020</w:t>
     </w:r>
   </w:p>
-  <w:sdt>
-    <w:sdtPr>
-      <w:id w:val="1769651164"/>
-      <w:placeholder>
-        <w:docPart w:val="BCE9CCE275AF407682CC801BD7D0912A"/>
-      </w:placeholder>
-      <w:temporary/>
-      <w:showingPlcHdr/>
-      <w15:appearance w15:val="hidden"/>
-    </w:sdtPr>
-    <w:sdtContent>
-      <w:p>
-        <w:pPr>
-          <w:pStyle w:val="Textodesugerencia"/>
-          <w:jc w:val="center"/>
-        </w:pPr>
-        <w:r>
-          <w:rPr>
-            <w:lang w:bidi="es-ES"/>
-          </w:rPr>
-          <w:t>Esta es la información de copyright de la novela.</w:t>
-        </w:r>
-      </w:p>
-    </w:sdtContent>
-  </w:sdt>
 </w:ftr>
 </file>
 
@@ -6360,35 +7273,6 @@
     </w:docPart>
     <w:docPart>
       <w:docPartPr>
-        <w:name w:val="BCE9CCE275AF407682CC801BD7D0912A"/>
-        <w:category>
-          <w:name w:val="General"/>
-          <w:gallery w:val="placeholder"/>
-        </w:category>
-        <w:types>
-          <w:type w:val="bbPlcHdr"/>
-        </w:types>
-        <w:behaviors>
-          <w:behavior w:val="content"/>
-        </w:behaviors>
-        <w:guid w:val="{32AC1F43-04E6-4CD2-BBF7-A557FAC5A531}"/>
-      </w:docPartPr>
-      <w:docPartBody>
-        <w:p>
-          <w:pPr>
-            <w:pStyle w:val="BCE9CCE275AF407682CC801BD7D0912A"/>
-          </w:pPr>
-          <w:r>
-            <w:rPr>
-              <w:lang w:bidi="es-ES"/>
-            </w:rPr>
-            <w:t xml:space="preserve">[Su nombre legal] </w:t>
-          </w:r>
-        </w:p>
-      </w:docPartBody>
-    </w:docPart>
-    <w:docPart>
-      <w:docPartPr>
         <w:name w:val="84A0F0C87DF0485AA5FC74D95AAC1AAF"/>
         <w:category>
           <w:name w:val="General"/>
@@ -6970,6 +7854,7 @@
     <w:rsid w:val="00297428"/>
     <w:rsid w:val="003E0027"/>
     <w:rsid w:val="00604C28"/>
+    <w:rsid w:val="006F529D"/>
     <w:rsid w:val="008274F1"/>
     <w:rsid w:val="00900CE8"/>
     <w:rsid w:val="009E20DA"/>
@@ -6980,6 +7865,7 @@
     <w:rsid w:val="00D77613"/>
     <w:rsid w:val="00DD3646"/>
     <w:rsid w:val="00E5090F"/>
+    <w:rsid w:val="00E91349"/>
     <w:rsid w:val="00EE292B"/>
     <w:rsid w:val="00F87372"/>
   </w:rsids>
@@ -7490,10 +8376,6 @@
   </w:style>
   <w:style w:type="paragraph" w:customStyle="1" w:styleId="BDA4C3E821674730B441DBF055C296C8">
     <w:name w:val="BDA4C3E821674730B441DBF055C296C8"/>
-  </w:style>
-  <w:style w:type="paragraph" w:customStyle="1" w:styleId="BCE9CCE275AF407682CC801BD7D0912A">
-    <w:name w:val="BCE9CCE275AF407682CC801BD7D0912A"/>
-    <w:rsid w:val="00CB3E55"/>
   </w:style>
   <w:style w:type="paragraph" w:customStyle="1" w:styleId="84A0F0C87DF0485AA5FC74D95AAC1AAF">
     <w:name w:val="84A0F0C87DF0485AA5FC74D95AAC1AAF"/>

</xml_diff>

<commit_message>
No me acuerdo, pero bueno se que algo cambie
</commit_message>
<xml_diff>
--- a/Cuando se va una parte de tí.docx
+++ b/Cuando se va una parte de tí.docx
@@ -4263,14 +4263,12 @@
         </w:rPr>
         <w:t xml:space="preserve">forma de ayudar a aquellos que habían sufrido </w:t>
       </w:r>
-      <w:proofErr w:type="spellStart"/>
-      <w:r>
-        <w:rPr>
-          <w:iCs/>
-        </w:rPr>
-        <w:t>perdidas</w:t>
-      </w:r>
-      <w:proofErr w:type="spellEnd"/>
+      <w:r>
+        <w:rPr>
+          <w:iCs/>
+        </w:rPr>
+        <w:t>pérdidas</w:t>
+      </w:r>
       <w:r>
         <w:rPr>
           <w:iCs/>
@@ -4554,14 +4552,12 @@
         </w:rPr>
         <w:t xml:space="preserve">, pero ya no recibía tantas visitas </w:t>
       </w:r>
-      <w:proofErr w:type="spellStart"/>
-      <w:r>
-        <w:rPr>
-          <w:iCs/>
-        </w:rPr>
-        <w:t>medicas</w:t>
-      </w:r>
-      <w:proofErr w:type="spellEnd"/>
+      <w:r>
+        <w:rPr>
+          <w:iCs/>
+        </w:rPr>
+        <w:t>médicas</w:t>
+      </w:r>
       <w:r>
         <w:rPr>
           <w:iCs/>
@@ -4785,14 +4781,12 @@
         </w:rPr>
         <w:t xml:space="preserve"> </w:t>
       </w:r>
-      <w:proofErr w:type="spellStart"/>
-      <w:r>
-        <w:rPr>
-          <w:iCs/>
-        </w:rPr>
-        <w:t>mas</w:t>
-      </w:r>
-      <w:proofErr w:type="spellEnd"/>
+      <w:r>
+        <w:rPr>
+          <w:iCs/>
+        </w:rPr>
+        <w:t>más</w:t>
+      </w:r>
       <w:r>
         <w:rPr>
           <w:iCs/>
@@ -5007,7 +5001,7 @@
       <w:pPr>
         <w:pStyle w:val="Sangranormal"/>
         <w:rPr>
-          <w:iCs/>
+          <w:i/>
         </w:rPr>
       </w:pPr>
       <w:r>
@@ -5086,7 +5080,7 @@
         <w:rPr>
           <w:iCs/>
         </w:rPr>
-        <w:t xml:space="preserve"> de donde fue, pero </w:t>
+        <w:t xml:space="preserve"> donde fue, pero </w:t>
       </w:r>
       <w:r>
         <w:rPr>
@@ -5134,7 +5128,7 @@
         <w:rPr>
           <w:iCs/>
         </w:rPr>
-        <w:t xml:space="preserve"> había el doctor noto una similaridad en cuanto a la fecha y al suceso con el mío, claro estaba que podía ser pura coincidencia, si es que no hubieran omitido tantas cosas. Era un informe muy confuso, tenia claro lo que </w:t>
+        <w:t xml:space="preserve"> el doctor noto una similaridad en cuanto a la fecha y al suceso con el mío, claro estaba que podía ser pura coincidencia, si es que no hubieran omitido tantas cosas. Era un informe muy confuso, tenia claro lo que </w:t>
       </w:r>
       <w:r>
         <w:rPr>
@@ -5154,6 +5148,330 @@
         </w:rPr>
         <w:t>, raro era un termino que encajaba perfectamente, sin embargo, en términos de lo que un medido debería hacer, lo que se apreciaba era una clara negligencia a menos que hubiera sido intencional.</w:t>
       </w:r>
+      <w:r>
+        <w:rPr>
+          <w:iCs/>
+        </w:rPr>
+        <w:t xml:space="preserve"> Como era de esperarse, en casos como este siempre hay anotaciones en otros bancos de datos, sabe haber notas fuera del sistema e incluso saben hacerse pruebas solo con la colaboración de unos pocos, asique la única mamera en que él encontraría respuestas seria </w:t>
+      </w:r>
+      <w:r>
+        <w:rPr>
+          <w:iCs/>
+        </w:rPr>
+        <w:lastRenderedPageBreak/>
+        <w:t xml:space="preserve">buscar otros casos </w:t>
+      </w:r>
+      <w:r>
+        <w:rPr>
+          <w:iCs/>
+        </w:rPr>
+        <w:t>con el mismo nombre. En efecto, al investigar pacientes sin identidad aparecieron varios, todos compartían características similares, algunos tenían la información relacionada a la ubicación y la fecha, pero no de los tratamientos o causa de su intervención, otros tenias claro cuales fueron los experimentos</w:t>
+      </w:r>
+      <w:r>
+        <w:rPr>
+          <w:iCs/>
+        </w:rPr>
+        <w:t xml:space="preserve"> realizados, al igual que el nivel de salud que tenían, razón por la que se habilitaban los mismos, pero en contraparte no tenían información a cerca del paciente, de cuando paso, ni nada referido al lugar de donde procede. De una u otra manera, ningún expediente tenía una descripción completa, </w:t>
+      </w:r>
+      <w:r>
+        <w:rPr>
+          <w:iCs/>
+        </w:rPr>
+        <w:t xml:space="preserve">lo interesante de eso era que sucedía una de cada diez personas que ingresaban, no es que pudo haber pasado por casualidad, eso sucedía en un orden determinado, estaba fríamente calculado quien seria y como seria, o por lo menos eso me pareció, por lo que se entendía que era lo que le incomodaba tanto al doctor. Posterior a aquella historia, me comenzó a detallar que </w:t>
+      </w:r>
+      <w:r>
+        <w:rPr>
+          <w:iCs/>
+        </w:rPr>
+        <w:t>había</w:t>
+      </w:r>
+      <w:r>
+        <w:rPr>
+          <w:iCs/>
+        </w:rPr>
+        <w:t xml:space="preserve"> en el primer </w:t>
+      </w:r>
+      <w:r>
+        <w:rPr>
+          <w:iCs/>
+        </w:rPr>
+        <w:t xml:space="preserve">documento, como para empezar dijo: </w:t>
+      </w:r>
+      <w:r>
+        <w:rPr>
+          <w:i/>
+        </w:rPr>
+        <w:t>- He visto muchos casos sin identificar, pero como los de este lugar ninguno,</w:t>
+      </w:r>
+      <w:r>
+        <w:rPr>
+          <w:i/>
+        </w:rPr>
+        <w:t xml:space="preserve"> siempre pude encontrar alguna que otra grieta que llevara a contar el resto de la historia, sin embargo, aquí no existe tal cosa,</w:t>
+      </w:r>
+      <w:r>
+        <w:rPr>
+          <w:i/>
+        </w:rPr>
+        <w:t xml:space="preserve"> </w:t>
+      </w:r>
+      <w:r>
+        <w:rPr>
+          <w:i/>
+        </w:rPr>
+        <w:t xml:space="preserve">esta gente se toma muy en serio el mantener un tratamiento en oculto. Dados los acontecimientos no puedo detallarte mucho, solo logre encontrar un par de conexiones lo suficientemente solidas como para saber que ese joven fue parte de la </w:t>
+      </w:r>
+      <w:r>
+        <w:rPr>
+          <w:i/>
+        </w:rPr>
+        <w:t>segunda fase de</w:t>
+      </w:r>
+      <w:r>
+        <w:rPr>
+          <w:i/>
+        </w:rPr>
+        <w:t xml:space="preserve"> </w:t>
+      </w:r>
+      <w:r>
+        <w:rPr>
+          <w:i/>
+        </w:rPr>
+        <w:t xml:space="preserve">prueba del último sueño, por </w:t>
+      </w:r>
+      <w:r>
+        <w:rPr>
+          <w:i/>
+        </w:rPr>
+        <w:t>ende,</w:t>
+      </w:r>
+      <w:r>
+        <w:rPr>
+          <w:i/>
+        </w:rPr>
+        <w:t xml:space="preserve"> no creo que haya salido como se planeo si es que no se dejo en el expediente todos los detalles del mismo</w:t>
+      </w:r>
+      <w:r>
+        <w:rPr>
+          <w:i/>
+        </w:rPr>
+        <w:t>.</w:t>
+      </w:r>
+    </w:p>
+    <w:p>
+      <w:pPr>
+        <w:pStyle w:val="Sangranormal"/>
+        <w:rPr>
+          <w:iCs/>
+        </w:rPr>
+      </w:pPr>
+      <w:r>
+        <w:rPr>
+          <w:iCs/>
+        </w:rPr>
+        <w:t>Mientras más lo pensaba más evidente se hacía, fui afortunado por no haber sido uno de esos casos donde el tratamiento no salió como se esperaba, porque de no ser así, esta historia nunca se hubiera contado.</w:t>
+      </w:r>
+    </w:p>
+    <w:p>
+      <w:pPr>
+        <w:pStyle w:val="Sangranormal"/>
+        <w:rPr>
+          <w:iCs/>
+        </w:rPr>
+      </w:pPr>
+      <w:r>
+        <w:rPr>
+          <w:iCs/>
+        </w:rPr>
+        <w:t xml:space="preserve">En </w:t>
+      </w:r>
+      <w:r>
+        <w:rPr>
+          <w:iCs/>
+        </w:rPr>
+        <w:t xml:space="preserve">lo que quedo de su visita, el doctor me hablo un poco de los otros casos, al parecer no </w:t>
+      </w:r>
+      <w:proofErr w:type="spellStart"/>
+      <w:r>
+        <w:rPr>
+          <w:iCs/>
+        </w:rPr>
+        <w:t>habia</w:t>
+      </w:r>
+      <w:proofErr w:type="spellEnd"/>
+      <w:r>
+        <w:rPr>
+          <w:iCs/>
+        </w:rPr>
+        <w:t xml:space="preserve"> relación alguna entre ellos, pero si </w:t>
+      </w:r>
+      <w:proofErr w:type="spellStart"/>
+      <w:r>
+        <w:rPr>
+          <w:iCs/>
+        </w:rPr>
+        <w:t>habia</w:t>
+      </w:r>
+      <w:proofErr w:type="spellEnd"/>
+      <w:r>
+        <w:rPr>
+          <w:iCs/>
+        </w:rPr>
+        <w:t xml:space="preserve"> un </w:t>
+      </w:r>
+      <w:proofErr w:type="spellStart"/>
+      <w:r>
+        <w:rPr>
+          <w:iCs/>
+        </w:rPr>
+        <w:t>patron</w:t>
+      </w:r>
+      <w:proofErr w:type="spellEnd"/>
+      <w:r>
+        <w:rPr>
+          <w:iCs/>
+        </w:rPr>
+        <w:t xml:space="preserve"> que se </w:t>
+      </w:r>
+      <w:proofErr w:type="spellStart"/>
+      <w:r>
+        <w:rPr>
+          <w:iCs/>
+        </w:rPr>
+        <w:t>repetia</w:t>
+      </w:r>
+      <w:proofErr w:type="spellEnd"/>
+      <w:r>
+        <w:rPr>
+          <w:iCs/>
+        </w:rPr>
+        <w:t xml:space="preserve"> en cuanto al estado de ingreso de todas esas personas, todos habían ingresado en estado de coma, todos habían </w:t>
+      </w:r>
+      <w:r>
+        <w:rPr>
+          <w:iCs/>
+        </w:rPr>
+        <w:lastRenderedPageBreak/>
+        <w:t xml:space="preserve">sufrido un traumatismo tal que </w:t>
+      </w:r>
+      <w:r>
+        <w:rPr>
+          <w:iCs/>
+        </w:rPr>
+        <w:t xml:space="preserve">había quedado su vida en manos de la suerte. No parecía real cuando me lo dijo, cualquiera quedaría en shock solo con escuchar lo que en realidad sucedía allí. Hay cosas que no son fáciles de asimilar y la verdad detrás de este lugar es una de ellas, saber que en el hospital no entraban pacientes sino cuerpos </w:t>
+      </w:r>
+      <w:r>
+        <w:rPr>
+          <w:iCs/>
+        </w:rPr>
+        <w:t>vivos que se usarían en tratamientos experimentales tal y como si fueran maniquíes inanimados, fue algo que no me dejo dormir tranquilo por un tiempo, pero también fue algo que tuve que aceptar y guardar muy en mi interior.</w:t>
+      </w:r>
+    </w:p>
+    <w:p>
+      <w:pPr>
+        <w:pStyle w:val="Sangranormal"/>
+        <w:rPr>
+          <w:iCs/>
+        </w:rPr>
+      </w:pPr>
+      <w:r>
+        <w:rPr>
+          <w:iCs/>
+        </w:rPr>
+        <w:t xml:space="preserve">Como fue un rato el que se quedo el doctor, hubo tiempo para hablar de muchas cosas, pero </w:t>
+      </w:r>
+      <w:r>
+        <w:rPr>
+          <w:iCs/>
+        </w:rPr>
+        <w:t>aun,</w:t>
+      </w:r>
+      <w:r>
+        <w:rPr>
+          <w:iCs/>
+        </w:rPr>
+        <w:t xml:space="preserve"> así como siempre, quedaron </w:t>
+      </w:r>
+      <w:r>
+        <w:rPr>
+          <w:iCs/>
+        </w:rPr>
+        <w:t>algunas preguntas en mi cabeza, lo importante fue que ya todo empezaba a tener una forma, oscura y retorcida por supuesto, pero servía para no bajar la guardia. Antes de irse ese día, ya habiendo dicho bastante, revisando que no hubiera nadie cerca y con mucho cuidado, me</w:t>
+      </w:r>
+      <w:r>
+        <w:rPr>
+          <w:iCs/>
+        </w:rPr>
+        <w:t xml:space="preserve"> mostro la foto de aquel joven</w:t>
+      </w:r>
+      <w:r>
+        <w:rPr>
+          <w:iCs/>
+        </w:rPr>
+        <w:t xml:space="preserve"> que había sido ingresado el mismo día que yo</w:t>
+      </w:r>
+      <w:r>
+        <w:rPr>
+          <w:iCs/>
+        </w:rPr>
+        <w:t>, en el instante en</w:t>
+      </w:r>
+      <w:r>
+        <w:rPr>
+          <w:iCs/>
+        </w:rPr>
+        <w:t xml:space="preserve"> que lo vi con algunas cicatrices en la cara, vendado de brazos y piernas, no lo reconocí, pensé que era la primera vez que lo veía, pensé que no era la persona que había aparecido en mi sueño, pero aun así sentí un dolor que me oprimía el pecho, </w:t>
+      </w:r>
+      <w:r>
+        <w:rPr>
+          <w:iCs/>
+        </w:rPr>
+        <w:t>sentí</w:t>
+      </w:r>
+      <w:r>
+        <w:rPr>
+          <w:iCs/>
+        </w:rPr>
+        <w:t xml:space="preserve"> como que algo se rompió en mi interior</w:t>
+      </w:r>
+      <w:r>
+        <w:rPr>
+          <w:iCs/>
+        </w:rPr>
+        <w:t xml:space="preserve"> pero no supe porque. Luego de eso, le dije que no sabia quien era y ya con eso se fue, no </w:t>
+      </w:r>
+      <w:r>
+        <w:rPr>
+          <w:iCs/>
+        </w:rPr>
+        <w:t>obstante,</w:t>
+      </w:r>
+      <w:r>
+        <w:rPr>
+          <w:iCs/>
+        </w:rPr>
+        <w:t xml:space="preserve"> mis dudas se quedaron y se hacían mas fuertes con cada momento que </w:t>
+      </w:r>
+      <w:r>
+        <w:rPr>
+          <w:iCs/>
+        </w:rPr>
+        <w:t>pasé</w:t>
+      </w:r>
+      <w:r>
+        <w:rPr>
+          <w:iCs/>
+        </w:rPr>
+        <w:t xml:space="preserve"> considerando aquella opción.</w:t>
+      </w:r>
+    </w:p>
+    <w:p>
+      <w:pPr>
+        <w:pStyle w:val="Sangranormal"/>
+        <w:rPr>
+          <w:iCs/>
+        </w:rPr>
+      </w:pPr>
     </w:p>
     <w:p>
       <w:pPr>
@@ -7856,6 +8174,7 @@
     <w:rsid w:val="00604C28"/>
     <w:rsid w:val="006F529D"/>
     <w:rsid w:val="008274F1"/>
+    <w:rsid w:val="008654BD"/>
     <w:rsid w:val="00900CE8"/>
     <w:rsid w:val="009E20DA"/>
     <w:rsid w:val="009E3445"/>
@@ -8637,10 +8956,23 @@
 </file>
 
 <file path=customXml/item1.xml><?xml version="1.0" encoding="utf-8"?>
-<b:Sources xmlns:b="http://schemas.openxmlformats.org/officeDocument/2006/bibliography" xmlns="http://schemas.openxmlformats.org/officeDocument/2006/bibliography" SelectedStyle="\APASixthEditionOfficeOnline.xsl" StyleName="APA" Version="6"/>
+<?mso-contentType ?>
+<FormTemplates xmlns="http://schemas.microsoft.com/sharepoint/v3/contenttype/forms">
+  <Display>DocumentLibraryForm</Display>
+  <Edit>DocumentLibraryForm</Edit>
+  <New>DocumentLibraryForm</New>
+</FormTemplates>
 </file>
 
 <file path=customXml/item2.xml><?xml version="1.0" encoding="utf-8"?>
+<p:properties xmlns:p="http://schemas.microsoft.com/office/2006/metadata/properties" xmlns:xsi="http://www.w3.org/2001/XMLSchema-instance" xmlns:pc="http://schemas.microsoft.com/office/infopath/2007/PartnerControls">
+  <documentManagement>
+    <MediaServiceKeyPoints xmlns="71af3243-3dd4-4a8d-8c0d-dd76da1f02a5" xsi:nil="true"/>
+  </documentManagement>
+</p:properties>
+</file>
+
+<file path=customXml/item3.xml><?xml version="1.0" encoding="utf-8"?>
 <ct:contentTypeSchema xmlns:ct="http://schemas.microsoft.com/office/2006/metadata/contentType" xmlns:ma="http://schemas.microsoft.com/office/2006/metadata/properties/metaAttributes" ct:_="" ma:_="" ma:contentTypeName="Document" ma:contentTypeID="0x01010079F111ED35F8CC479449609E8A0923A6" ma:contentTypeVersion="11" ma:contentTypeDescription="Create a new document." ma:contentTypeScope="" ma:versionID="1c2eb7a32e66fb6e4260f3771546a5e2">
   <xsd:schema xmlns:xsd="http://www.w3.org/2001/XMLSchema" xmlns:xs="http://www.w3.org/2001/XMLSchema" xmlns:p="http://schemas.microsoft.com/office/2006/metadata/properties" xmlns:ns2="71af3243-3dd4-4a8d-8c0d-dd76da1f02a5" xmlns:ns3="16c05727-aa75-4e4a-9b5f-8a80a1165891" targetNamespace="http://schemas.microsoft.com/office/2006/metadata/properties" ma:root="true" ma:fieldsID="04e1f6479c48b08974ba73b5ca973489" ns2:_="" ns3:_="">
     <xsd:import namespace="71af3243-3dd4-4a8d-8c0d-dd76da1f02a5"/>
@@ -8851,32 +9183,29 @@
 </ct:contentTypeSchema>
 </file>
 
-<file path=customXml/item3.xml><?xml version="1.0" encoding="utf-8"?>
-<p:properties xmlns:p="http://schemas.microsoft.com/office/2006/metadata/properties" xmlns:xsi="http://www.w3.org/2001/XMLSchema-instance" xmlns:pc="http://schemas.microsoft.com/office/infopath/2007/PartnerControls">
-  <documentManagement>
-    <MediaServiceKeyPoints xmlns="71af3243-3dd4-4a8d-8c0d-dd76da1f02a5" xsi:nil="true"/>
-  </documentManagement>
-</p:properties>
-</file>
-
 <file path=customXml/item4.xml><?xml version="1.0" encoding="utf-8"?>
-<?mso-contentType ?>
-<FormTemplates xmlns="http://schemas.microsoft.com/sharepoint/v3/contenttype/forms">
-  <Display>DocumentLibraryForm</Display>
-  <Edit>DocumentLibraryForm</Edit>
-  <New>DocumentLibraryForm</New>
-</FormTemplates>
+<b:Sources xmlns:b="http://schemas.openxmlformats.org/officeDocument/2006/bibliography" xmlns="http://schemas.openxmlformats.org/officeDocument/2006/bibliography" SelectedStyle="\APASixthEditionOfficeOnline.xsl" StyleName="APA" Version="6"/>
 </file>
 
 <file path=customXml/itemProps1.xml><?xml version="1.0" encoding="utf-8"?>
-<ds:datastoreItem xmlns:ds="http://schemas.openxmlformats.org/officeDocument/2006/customXml" ds:itemID="{6C7A2A33-C786-4A42-AA30-A7186665E670}">
+<ds:datastoreItem xmlns:ds="http://schemas.openxmlformats.org/officeDocument/2006/customXml" ds:itemID="{72CBC7CB-651F-4D2A-9793-EF5A58C9F04D}">
   <ds:schemaRefs>
-    <ds:schemaRef ds:uri="http://schemas.openxmlformats.org/officeDocument/2006/bibliography"/>
+    <ds:schemaRef ds:uri="http://schemas.microsoft.com/sharepoint/v3/contenttype/forms"/>
   </ds:schemaRefs>
 </ds:datastoreItem>
 </file>
 
 <file path=customXml/itemProps2.xml><?xml version="1.0" encoding="utf-8"?>
+<ds:datastoreItem xmlns:ds="http://schemas.openxmlformats.org/officeDocument/2006/customXml" ds:itemID="{E6552464-893A-425A-8032-62515E2DC7AB}">
+  <ds:schemaRefs>
+    <ds:schemaRef ds:uri="http://schemas.microsoft.com/office/2006/metadata/properties"/>
+    <ds:schemaRef ds:uri="http://schemas.microsoft.com/office/infopath/2007/PartnerControls"/>
+    <ds:schemaRef ds:uri="71af3243-3dd4-4a8d-8c0d-dd76da1f02a5"/>
+  </ds:schemaRefs>
+</ds:datastoreItem>
+</file>
+
+<file path=customXml/itemProps3.xml><?xml version="1.0" encoding="utf-8"?>
 <ds:datastoreItem xmlns:ds="http://schemas.openxmlformats.org/officeDocument/2006/customXml" ds:itemID="{F2E9CB32-F810-4088-9C4F-09DCE83069E8}">
   <ds:schemaRefs>
     <ds:schemaRef ds:uri="http://schemas.microsoft.com/office/2006/metadata/contentType"/>
@@ -8895,20 +9224,10 @@
 </ds:datastoreItem>
 </file>
 
-<file path=customXml/itemProps3.xml><?xml version="1.0" encoding="utf-8"?>
-<ds:datastoreItem xmlns:ds="http://schemas.openxmlformats.org/officeDocument/2006/customXml" ds:itemID="{E6552464-893A-425A-8032-62515E2DC7AB}">
+<file path=customXml/itemProps4.xml><?xml version="1.0" encoding="utf-8"?>
+<ds:datastoreItem xmlns:ds="http://schemas.openxmlformats.org/officeDocument/2006/customXml" ds:itemID="{6C7A2A33-C786-4A42-AA30-A7186665E670}">
   <ds:schemaRefs>
-    <ds:schemaRef ds:uri="http://schemas.microsoft.com/office/2006/metadata/properties"/>
-    <ds:schemaRef ds:uri="http://schemas.microsoft.com/office/infopath/2007/PartnerControls"/>
-    <ds:schemaRef ds:uri="71af3243-3dd4-4a8d-8c0d-dd76da1f02a5"/>
-  </ds:schemaRefs>
-</ds:datastoreItem>
-</file>
-
-<file path=customXml/itemProps4.xml><?xml version="1.0" encoding="utf-8"?>
-<ds:datastoreItem xmlns:ds="http://schemas.openxmlformats.org/officeDocument/2006/customXml" ds:itemID="{72CBC7CB-651F-4D2A-9793-EF5A58C9F04D}">
-  <ds:schemaRefs>
-    <ds:schemaRef ds:uri="http://schemas.microsoft.com/sharepoint/v3/contenttype/forms"/>
+    <ds:schemaRef ds:uri="http://schemas.openxmlformats.org/officeDocument/2006/bibliography"/>
   </ds:schemaRefs>
 </ds:datastoreItem>
 </file>
</xml_diff>